<commit_message>
algorithm modified to encrypt any file format.
</commit_message>
<xml_diff>
--- a/documentation.docx
+++ b/documentation.docx
@@ -5,20 +5,41 @@
     <w:p>
       <w:pPr>
         <w:spacing w:line="360" w:lineRule="auto"/>
-        <w:rPr>
-          <w:rFonts w:ascii="Calibary" w:hAnsi="Calibary"/>
-          <w:strike/>
+        <w:jc w:val="center"/>
+        <w:rPr>
+          <w:b/>
+          <w:sz w:val="32"/>
+        </w:rPr>
+      </w:pPr>
+      <w:r>
+        <w:rPr>
+          <w:b/>
+          <w:sz w:val="32"/>
+        </w:rPr>
+        <w:t>Implementation of AES Algorithm on Any file</w:t>
+      </w:r>
+    </w:p>
+    <w:p>
+      <w:pPr>
+        <w:spacing w:line="360" w:lineRule="auto"/>
+        <w:rPr>
+          <w:b/>
           <w:sz w:val="28"/>
-          <w:szCs w:val="28"/>
-        </w:rPr>
-      </w:pPr>
-      <w:r>
-        <w:rPr>
-          <w:rFonts w:ascii="Calibary" w:hAnsi="Calibary"/>
+        </w:rPr>
+      </w:pPr>
+    </w:p>
+    <w:p>
+      <w:pPr>
+        <w:spacing w:line="360" w:lineRule="auto"/>
+        <w:rPr>
           <w:b/>
-          <w:strike/>
+          <w:sz w:val="32"/>
+        </w:rPr>
+      </w:pPr>
+      <w:r>
+        <w:rPr>
+          <w:b/>
           <w:sz w:val="28"/>
-          <w:szCs w:val="28"/>
         </w:rPr>
         <w:t>Introduction</w:t>
       </w:r>
@@ -28,116 +49,278 @@
         <w:spacing w:line="360" w:lineRule="auto"/>
         <w:jc w:val="both"/>
         <w:rPr>
-          <w:strike/>
-        </w:rPr>
-      </w:pPr>
-      <w:r>
-        <w:rPr>
-          <w:strike/>
+          <w:sz w:val="24"/>
+          <w:szCs w:val="24"/>
+        </w:rPr>
+      </w:pPr>
+      <w:r>
+        <w:rPr>
+          <w:sz w:val="24"/>
+          <w:szCs w:val="24"/>
+        </w:rPr>
+        <w:t>Data is</w:t>
+      </w:r>
+      <w:r>
+        <w:rPr>
+          <w:sz w:val="24"/>
+          <w:szCs w:val="24"/>
+        </w:rPr>
+        <w:t xml:space="preserve"> a</w:t>
+      </w:r>
+      <w:r>
+        <w:rPr>
+          <w:sz w:val="24"/>
+          <w:szCs w:val="24"/>
+        </w:rPr>
+        <w:t xml:space="preserve"> most important part of our lives. It’s the root of knowledge. But some data in wrong hand can be very dangerous for us. </w:t>
+      </w:r>
+      <w:r>
+        <w:rPr>
+          <w:sz w:val="24"/>
+          <w:szCs w:val="24"/>
+        </w:rPr>
+        <w:t>That’s</w:t>
+      </w:r>
+      <w:r>
+        <w:rPr>
+          <w:sz w:val="24"/>
+          <w:szCs w:val="24"/>
+        </w:rPr>
+        <w:t xml:space="preserve"> why data secu</w:t>
+      </w:r>
+      <w:r>
+        <w:rPr>
+          <w:sz w:val="24"/>
+          <w:szCs w:val="24"/>
+        </w:rPr>
+        <w:t>rity</w:t>
+      </w:r>
+      <w:r>
+        <w:rPr>
+          <w:sz w:val="24"/>
+          <w:szCs w:val="24"/>
+        </w:rPr>
+        <w:t xml:space="preserve"> is</w:t>
+      </w:r>
+      <w:r>
+        <w:rPr>
+          <w:sz w:val="24"/>
+          <w:szCs w:val="24"/>
+        </w:rPr>
+        <w:t xml:space="preserve"> compulsory. </w:t>
+      </w:r>
+      <w:r>
+        <w:rPr>
+          <w:sz w:val="24"/>
+          <w:szCs w:val="24"/>
+        </w:rPr>
+        <w:t xml:space="preserve">Sometime we need to transfer confidential data through the internet. But internet in full of hackers and eavesdropper. </w:t>
+      </w:r>
+      <w:r>
+        <w:rPr>
+          <w:sz w:val="24"/>
+          <w:szCs w:val="24"/>
+        </w:rPr>
+        <w:t xml:space="preserve"> </w:t>
+      </w:r>
+      <w:r>
+        <w:rPr>
+          <w:sz w:val="24"/>
+          <w:szCs w:val="24"/>
+        </w:rPr>
+        <w:t xml:space="preserve">In That case, the best </w:t>
+      </w:r>
+      <w:r>
+        <w:rPr>
+          <w:sz w:val="24"/>
+          <w:szCs w:val="24"/>
+        </w:rPr>
+        <w:t xml:space="preserve">way </w:t>
+      </w:r>
+      <w:r>
+        <w:rPr>
+          <w:sz w:val="24"/>
+          <w:szCs w:val="24"/>
+        </w:rPr>
+        <w:t xml:space="preserve">to secure data in Cryptography. </w:t>
+      </w:r>
+      <w:r>
+        <w:rPr>
+          <w:sz w:val="24"/>
+        </w:rPr>
+        <w:t xml:space="preserve">Cryptography is the way to hide information by encryption and </w:t>
+      </w:r>
+      <w:r>
+        <w:rPr>
+          <w:sz w:val="24"/>
+        </w:rPr>
+        <w:t xml:space="preserve">decoding it by decryption. </w:t>
+      </w:r>
+      <w:r>
+        <w:rPr>
+          <w:sz w:val="24"/>
+          <w:szCs w:val="24"/>
         </w:rPr>
         <w:t xml:space="preserve">The </w:t>
       </w:r>
       <w:r>
         <w:rPr>
-          <w:b/>
           <w:bCs/>
-          <w:strike/>
+          <w:sz w:val="24"/>
+          <w:szCs w:val="24"/>
         </w:rPr>
         <w:t>Advanced Encryption Standard (AES)</w:t>
       </w:r>
       <w:r>
         <w:rPr>
-          <w:strike/>
+          <w:sz w:val="24"/>
+          <w:szCs w:val="24"/>
         </w:rPr>
         <w:t xml:space="preserve"> algorithm, also known as the </w:t>
       </w:r>
       <w:proofErr w:type="spellStart"/>
       <w:r>
         <w:rPr>
-          <w:b/>
           <w:bCs/>
-          <w:strike/>
+          <w:sz w:val="24"/>
+          <w:szCs w:val="24"/>
         </w:rPr>
         <w:t>Rijndael</w:t>
       </w:r>
       <w:proofErr w:type="spellEnd"/>
       <w:r>
         <w:rPr>
-          <w:b/>
           <w:bCs/>
-          <w:strike/>
+          <w:sz w:val="24"/>
+          <w:szCs w:val="24"/>
         </w:rPr>
         <w:t xml:space="preserve"> algorithm</w:t>
       </w:r>
       <w:r>
         <w:rPr>
-          <w:strike/>
-        </w:rPr>
-        <w:t xml:space="preserve"> is a symmetrical block cipher algorithm that takes plain text in blocks of 128 bits and converts them to </w:t>
-      </w:r>
-      <w:proofErr w:type="spellStart"/>
-      <w:r>
-        <w:rPr>
-          <w:strike/>
-        </w:rPr>
-        <w:t>ciphertext</w:t>
-      </w:r>
-      <w:proofErr w:type="spellEnd"/>
-      <w:r>
-        <w:rPr>
-          <w:strike/>
-        </w:rPr>
-        <w:t xml:space="preserve"> using keys of 128, 192, and 256 bits. AES encryption used in a lot of ways, including wireless security, processor security, image encryption, file encryption, and SSL/TLS. In fact, our web browser also use AES to encrypt our connection. Since the AES algorithm is considered secure, it is in the worldwide </w:t>
-      </w:r>
-      <w:proofErr w:type="spellStart"/>
-      <w:r>
-        <w:rPr>
-          <w:strike/>
-        </w:rPr>
-        <w:t>standard.The</w:t>
-      </w:r>
-      <w:proofErr w:type="spellEnd"/>
-      <w:r>
-        <w:rPr>
-          <w:strike/>
-        </w:rPr>
-        <w:t xml:space="preserve"> AES algorithm uses a substitution permutation, with multiple rounds to produce cipher string. The number of rounds depends on the size of key we are using. A 128-bit key size consider ten rounds, a 192-bit key size consider 12 rounds, and a 258-bit key size has 14 rounds. Each of these rounds requires a round key, but since only one key is inputted into the algorithm, this key needs to be expanded to get keys for each round, including round zero. The NSA (National Security Agency) United States Department of </w:t>
-      </w:r>
-      <w:proofErr w:type="spellStart"/>
-      <w:r>
-        <w:rPr>
-          <w:strike/>
-        </w:rPr>
-        <w:t>Defense</w:t>
-      </w:r>
-      <w:proofErr w:type="spellEnd"/>
-      <w:r>
-        <w:rPr>
-          <w:strike/>
-        </w:rPr>
-        <w:t xml:space="preserve"> they are using AES to encrypt Top Secret information. So </w:t>
-      </w:r>
-      <w:proofErr w:type="spellStart"/>
-      <w:proofErr w:type="gramStart"/>
-      <w:r>
-        <w:rPr>
-          <w:strike/>
-        </w:rPr>
-        <w:t>thats</w:t>
-      </w:r>
-      <w:proofErr w:type="spellEnd"/>
-      <w:proofErr w:type="gramEnd"/>
-      <w:r>
-        <w:rPr>
-          <w:strike/>
-        </w:rPr>
-        <w:t xml:space="preserve"> why AES has gained the confidence of various industries. If it's good enough for Security Agency like the NSA, then it must</w:t>
-      </w:r>
-      <w:r>
-        <w:rPr>
-          <w:strike/>
-        </w:rPr>
-        <w:t xml:space="preserve"> be good enough for businesses.</w:t>
+          <w:sz w:val="24"/>
+          <w:szCs w:val="24"/>
+        </w:rPr>
+        <w:t xml:space="preserve"> is a symmetrical block cipher</w:t>
+      </w:r>
+      <w:r>
+        <w:rPr>
+          <w:sz w:val="24"/>
+          <w:szCs w:val="24"/>
+        </w:rPr>
+        <w:t xml:space="preserve"> cryptographic</w:t>
+      </w:r>
+      <w:r>
+        <w:rPr>
+          <w:sz w:val="24"/>
+          <w:szCs w:val="24"/>
+        </w:rPr>
+        <w:t xml:space="preserve"> algorithm that takes plain text and converts them to</w:t>
+      </w:r>
+      <w:r>
+        <w:rPr>
+          <w:sz w:val="24"/>
+          <w:szCs w:val="24"/>
+        </w:rPr>
+        <w:t xml:space="preserve"> </w:t>
+      </w:r>
+      <w:r>
+        <w:rPr>
+          <w:sz w:val="24"/>
+          <w:szCs w:val="24"/>
+        </w:rPr>
+        <w:t>unreadable format known as</w:t>
+      </w:r>
+      <w:r>
+        <w:rPr>
+          <w:sz w:val="24"/>
+          <w:szCs w:val="24"/>
+        </w:rPr>
+        <w:t xml:space="preserve"> </w:t>
+      </w:r>
+      <w:r>
+        <w:rPr>
+          <w:sz w:val="24"/>
+          <w:szCs w:val="24"/>
+        </w:rPr>
+        <w:t>cipher text</w:t>
+      </w:r>
+      <w:r>
+        <w:rPr>
+          <w:sz w:val="24"/>
+          <w:szCs w:val="24"/>
+        </w:rPr>
+        <w:t xml:space="preserve"> usin</w:t>
+      </w:r>
+      <w:r>
+        <w:rPr>
+          <w:sz w:val="24"/>
+          <w:szCs w:val="24"/>
+        </w:rPr>
+        <w:t>g keys</w:t>
+      </w:r>
+      <w:r>
+        <w:rPr>
+          <w:sz w:val="24"/>
+          <w:szCs w:val="24"/>
+        </w:rPr>
+        <w:t>.</w:t>
+      </w:r>
+      <w:r>
+        <w:rPr>
+          <w:sz w:val="24"/>
+          <w:szCs w:val="24"/>
+        </w:rPr>
+        <w:t xml:space="preserve"> The cipher text can be converted back to plain text through the process of decryption using same keys</w:t>
+      </w:r>
+      <w:r>
+        <w:rPr>
+          <w:sz w:val="24"/>
+          <w:szCs w:val="24"/>
+        </w:rPr>
+        <w:t>.</w:t>
+      </w:r>
+      <w:r>
+        <w:rPr>
+          <w:sz w:val="24"/>
+          <w:szCs w:val="24"/>
+        </w:rPr>
+        <w:t xml:space="preserve"> </w:t>
+      </w:r>
+      <w:r>
+        <w:rPr>
+          <w:sz w:val="24"/>
+          <w:szCs w:val="24"/>
+        </w:rPr>
+        <w:t>AES encryption used in a lot of ways, including wireless security, processor security, image encryption, file encryption</w:t>
+      </w:r>
+      <w:r>
+        <w:rPr>
+          <w:sz w:val="24"/>
+          <w:szCs w:val="24"/>
+        </w:rPr>
+        <w:t>.</w:t>
+      </w:r>
+      <w:r>
+        <w:rPr>
+          <w:sz w:val="24"/>
+          <w:szCs w:val="24"/>
+        </w:rPr>
+        <w:t xml:space="preserve"> </w:t>
+      </w:r>
+      <w:r>
+        <w:rPr>
+          <w:sz w:val="24"/>
+          <w:szCs w:val="24"/>
+        </w:rPr>
+        <w:t>The NSA (National Security Agency) United States Department of Defence they are using AES to encrypt Top Secret information. So that’s why AES has gained the confidence of various industries. Since the AES algorithm is considered secure, it is in the worldwide standard</w:t>
+      </w:r>
+      <w:r>
+        <w:rPr>
+          <w:sz w:val="24"/>
+          <w:szCs w:val="24"/>
+        </w:rPr>
+        <w:t xml:space="preserve">. In this paper, we will implement AES in Python to encrypt and decrypt any file including text messages, images, voice messages, pdf, documents and any other file formats. </w:t>
       </w:r>
     </w:p>
     <w:p>
@@ -145,16 +328,7 @@
         <w:spacing w:line="360" w:lineRule="auto"/>
         <w:jc w:val="both"/>
         <w:rPr>
-          <w:strike/>
-        </w:rPr>
-      </w:pPr>
-    </w:p>
-    <w:p>
-      <w:pPr>
-        <w:spacing w:line="360" w:lineRule="auto"/>
-        <w:jc w:val="both"/>
-        <w:rPr>
-          <w:strike/>
+          <w:sz w:val="24"/>
         </w:rPr>
       </w:pPr>
     </w:p>
@@ -239,7 +413,7 @@
         <w:rPr>
           <w:sz w:val="24"/>
         </w:rPr>
-        <w:t xml:space="preserve">Decrypt received Encrypted Text Messages with proper key. </w:t>
+        <w:t xml:space="preserve">Decrypt Encrypted Text Messages with proper key. </w:t>
       </w:r>
     </w:p>
     <w:p>
@@ -279,14 +453,80 @@
         <w:rPr>
           <w:sz w:val="24"/>
         </w:rPr>
-        <w:t>Decrypt received Encrypted Images with proper key.</w:t>
-      </w:r>
-    </w:p>
-    <w:p>
-      <w:pPr>
+        <w:t>Decrypt Encrypted Images with proper key.</w:t>
+      </w:r>
+    </w:p>
+    <w:p>
+      <w:pPr>
+        <w:pStyle w:val="ListParagraph"/>
+        <w:numPr>
+          <w:ilvl w:val="0"/>
+          <w:numId w:val="3"/>
+        </w:numPr>
         <w:spacing w:line="360" w:lineRule="auto"/>
         <w:jc w:val="both"/>
         <w:rPr>
+          <w:sz w:val="24"/>
+        </w:rPr>
+      </w:pPr>
+      <w:r>
+        <w:rPr>
+          <w:sz w:val="24"/>
+        </w:rPr>
+        <w:t>Encrypt any kinds of confidential file.</w:t>
+      </w:r>
+    </w:p>
+    <w:p>
+      <w:pPr>
+        <w:pStyle w:val="ListParagraph"/>
+        <w:numPr>
+          <w:ilvl w:val="0"/>
+          <w:numId w:val="3"/>
+        </w:numPr>
+        <w:spacing w:line="360" w:lineRule="auto"/>
+        <w:jc w:val="both"/>
+        <w:rPr>
+          <w:sz w:val="24"/>
+        </w:rPr>
+      </w:pPr>
+      <w:r>
+        <w:rPr>
+          <w:sz w:val="24"/>
+        </w:rPr>
+        <w:t>Decrypt any kinds of confidential file</w:t>
+      </w:r>
+    </w:p>
+    <w:p>
+      <w:pPr>
+        <w:pStyle w:val="ListParagraph"/>
+        <w:numPr>
+          <w:ilvl w:val="0"/>
+          <w:numId w:val="3"/>
+        </w:numPr>
+        <w:spacing w:line="360" w:lineRule="auto"/>
+        <w:jc w:val="both"/>
+        <w:rPr>
+          <w:sz w:val="24"/>
+        </w:rPr>
+      </w:pPr>
+      <w:r>
+        <w:rPr>
+          <w:sz w:val="24"/>
+        </w:rPr>
+        <w:t xml:space="preserve">Produce garbage values without right key. </w:t>
+      </w:r>
+      <w:r>
+        <w:rPr>
+          <w:sz w:val="24"/>
+        </w:rPr>
+        <w:t xml:space="preserve"> </w:t>
+      </w:r>
+    </w:p>
+    <w:p>
+      <w:pPr>
+        <w:spacing w:line="360" w:lineRule="auto"/>
+        <w:jc w:val="both"/>
+        <w:rPr>
           <w:b/>
           <w:sz w:val="28"/>
         </w:rPr>
@@ -296,6 +536,7 @@
           <w:b/>
           <w:sz w:val="28"/>
         </w:rPr>
+        <w:lastRenderedPageBreak/>
         <w:t>Tool Used:</w:t>
       </w:r>
     </w:p>
@@ -742,6 +983,7 @@
           <w:sz w:val="24"/>
           <w:szCs w:val="24"/>
         </w:rPr>
+        <w:lastRenderedPageBreak/>
         <w:t xml:space="preserve">At the start of the Cipher, the input is copied to the State. After an initial Round Key addition, the State array is transformed by implementing a round function 10, 12, or 14 times (depending on the key length), with the final round differing slightly from the first Nr-1 rounds. The final State is then copied to the output. The round function is parameterized using a key schedule that consists of a one-dimensional array of four-byte words derived using the Key Expansion. The Cipher is described in the pseudo code. </w:t>
       </w:r>
     </w:p>
@@ -870,7 +1112,6 @@
           <w:noProof/>
           <w:lang w:eastAsia="en-IN"/>
         </w:rPr>
-        <w:lastRenderedPageBreak/>
         <mc:AlternateContent>
           <mc:Choice Requires="wps">
             <w:drawing>
@@ -1177,6 +1418,7 @@
           <w:noProof/>
           <w:lang w:eastAsia="en-IN"/>
         </w:rPr>
+        <w:lastRenderedPageBreak/>
         <w:drawing>
           <wp:inline distT="0" distB="0" distL="0" distR="0">
             <wp:extent cx="2715260" cy="1743710"/>
@@ -1228,7 +1470,6 @@
           <w:noProof/>
           <w:lang w:eastAsia="en-IN"/>
         </w:rPr>
-        <w:lastRenderedPageBreak/>
         <mc:AlternateContent>
           <mc:Choice Requires="wps">
             <w:drawing>
@@ -1605,6 +1846,7 @@
           <w:sz w:val="24"/>
           <w:szCs w:val="24"/>
         </w:rPr>
+        <w:lastRenderedPageBreak/>
         <w:t>where the shift value shift(</w:t>
       </w:r>
       <w:proofErr w:type="spellStart"/>
@@ -1684,7 +1926,6 @@
           <w:noProof/>
           <w:lang w:eastAsia="en-IN"/>
         </w:rPr>
-        <w:lastRenderedPageBreak/>
         <mc:AlternateContent>
           <mc:Choice Requires="wps">
             <w:drawing>
@@ -2166,6 +2407,7 @@
           <w:noProof/>
           <w:lang w:eastAsia="en-IN"/>
         </w:rPr>
+        <w:lastRenderedPageBreak/>
         <mc:AlternateContent>
           <mc:Choice Requires="wps">
             <w:drawing>
@@ -2231,7 +2473,6 @@
           <w:sz w:val="28"/>
           <w:szCs w:val="24"/>
         </w:rPr>
-        <w:lastRenderedPageBreak/>
         <w:t>AddRoundKey</w:t>
       </w:r>
       <w:proofErr w:type="spellEnd"/>
@@ -2728,6 +2969,7 @@
           <w:sz w:val="24"/>
           <w:szCs w:val="24"/>
         </w:rPr>
+        <w:lastRenderedPageBreak/>
         <w:t>SubWord</w:t>
       </w:r>
       <w:proofErr w:type="spellEnd"/>
@@ -2942,15 +3184,7 @@
           <w:sz w:val="24"/>
           <w:szCs w:val="24"/>
         </w:rPr>
-        <w:t xml:space="preserve">, a </w:t>
-      </w:r>
-      <w:r>
-        <w:rPr>
-          <w:sz w:val="24"/>
-          <w:szCs w:val="24"/>
-        </w:rPr>
-        <w:lastRenderedPageBreak/>
-        <w:t xml:space="preserve">transformation is applied to </w:t>
+        <w:t xml:space="preserve">, a transformation is applied to </w:t>
       </w:r>
       <w:proofErr w:type="gramStart"/>
       <w:r>
@@ -3333,6 +3567,7 @@
           <w:sz w:val="24"/>
           <w:szCs w:val="24"/>
         </w:rPr>
+        <w:lastRenderedPageBreak/>
         <w:t>InvMixColumns</w:t>
       </w:r>
       <w:proofErr w:type="spellEnd"/>
@@ -3415,7 +3650,6 @@
           <w:sz w:val="24"/>
           <w:szCs w:val="24"/>
         </w:rPr>
-        <w:lastRenderedPageBreak/>
         <w:pict>
           <v:shapetype id="_x0000_t75" coordsize="21600,21600" o:spt="75" o:preferrelative="t" path="m@4@5l@4@11@9@11@9@5xe" filled="f" stroked="f">
             <v:stroke joinstyle="miter"/>
@@ -4663,6 +4897,7 @@
           <w:sz w:val="24"/>
           <w:szCs w:val="24"/>
         </w:rPr>
+        <w:lastRenderedPageBreak/>
         <w:t>As a result of this multiplication, the four bytes in a column are replaced by the following:</w:t>
       </w:r>
     </w:p>
@@ -4683,7 +4918,6 @@
           <w:szCs w:val="24"/>
           <w:lang w:eastAsia="en-IN"/>
         </w:rPr>
-        <w:lastRenderedPageBreak/>
         <w:drawing>
           <wp:inline distT="0" distB="0" distL="0" distR="0" wp14:anchorId="2F8BE2E2" wp14:editId="047E8366">
             <wp:extent cx="4972744" cy="1362265"/>
@@ -4940,7 +5174,14 @@
           <w:sz w:val="24"/>
           <w:szCs w:val="24"/>
         </w:rPr>
-        <w:t>In this project, we have implemented AES algorithm in python and built a system to</w:t>
+        <w:t>In this project</w:t>
+      </w:r>
+      <w:r>
+        <w:rPr>
+          <w:sz w:val="24"/>
+          <w:szCs w:val="24"/>
+        </w:rPr>
+        <w:t>, we have implemented AES algorithm in python and built a system to</w:t>
       </w:r>
       <w:r>
         <w:rPr>
@@ -4968,21 +5209,63 @@
           <w:sz w:val="24"/>
           <w:szCs w:val="24"/>
         </w:rPr>
-        <w:t>encrypt text messages and decrypt it with right keys</w:t>
-      </w:r>
-      <w:r>
-        <w:rPr>
-          <w:sz w:val="24"/>
-          <w:szCs w:val="24"/>
-        </w:rPr>
-        <w:t xml:space="preserve"> a</w:t>
-      </w:r>
-      <w:r>
-        <w:rPr>
-          <w:sz w:val="24"/>
-          <w:szCs w:val="24"/>
-        </w:rPr>
-        <w:t xml:space="preserve">nd also encrypt images and decrypt it with proper keys. Without right keys no one can extract any information from the encrypted files. </w:t>
+        <w:t>encrypt text messages</w:t>
+      </w:r>
+      <w:r>
+        <w:rPr>
+          <w:sz w:val="24"/>
+          <w:szCs w:val="24"/>
+        </w:rPr>
+        <w:t>, images, voice messages, documents</w:t>
+      </w:r>
+      <w:r>
+        <w:rPr>
+          <w:sz w:val="24"/>
+          <w:szCs w:val="24"/>
+        </w:rPr>
+        <w:t xml:space="preserve"> and </w:t>
+      </w:r>
+      <w:r>
+        <w:rPr>
+          <w:sz w:val="24"/>
+          <w:szCs w:val="24"/>
+        </w:rPr>
+        <w:t>any other types of files</w:t>
+      </w:r>
+      <w:r>
+        <w:rPr>
+          <w:sz w:val="24"/>
+          <w:szCs w:val="24"/>
+        </w:rPr>
+        <w:t>. A</w:t>
+      </w:r>
+      <w:r>
+        <w:rPr>
+          <w:sz w:val="24"/>
+          <w:szCs w:val="24"/>
+        </w:rPr>
+        <w:t>nd also</w:t>
+      </w:r>
+      <w:r>
+        <w:rPr>
+          <w:sz w:val="24"/>
+          <w:szCs w:val="24"/>
+        </w:rPr>
+        <w:t xml:space="preserve"> decrypt </w:t>
+      </w:r>
+      <w:r>
+        <w:rPr>
+          <w:sz w:val="24"/>
+          <w:szCs w:val="24"/>
+        </w:rPr>
+        <w:t>text messages, images, voice messages, documents and any other types of files</w:t>
+      </w:r>
+      <w:r>
+        <w:rPr>
+          <w:sz w:val="24"/>
+          <w:szCs w:val="24"/>
+        </w:rPr>
+        <w:t xml:space="preserve"> with proper keys. Without right keys no one can extract any information from the encrypted files. </w:t>
       </w:r>
     </w:p>
     <w:p>

</xml_diff>